<commit_message>
StrEmbed-3 - Version 3 Release B
Structure Embedding Version 3 (StrEmbed-3)

Embedding assembly structure on to a corresponding hypercube lattice
</commit_message>
<xml_diff>
--- a/doc/StrEmbed-3 Users' Manual.docx
+++ b/doc/StrEmbed-3 Users' Manual.docx
@@ -2,6 +2,8 @@
 <file path=word/document.xml><?xml version="1.0" encoding="utf-8"?>
 <w:document xmlns:wpc="http://schemas.microsoft.com/office/word/2010/wordprocessingCanvas" xmlns:mc="http://schemas.openxmlformats.org/markup-compatibility/2006" xmlns:o="urn:schemas-microsoft-com:office:office" xmlns:r="http://schemas.openxmlformats.org/officeDocument/2006/relationships" xmlns:m="http://schemas.openxmlformats.org/officeDocument/2006/math" xmlns:v="urn:schemas-microsoft-com:vml" xmlns:wp14="http://schemas.microsoft.com/office/word/2010/wordprocessingDrawing" xmlns:wp="http://schemas.openxmlformats.org/drawingml/2006/wordprocessingDrawing" xmlns:w10="urn:schemas-microsoft-com:office:word" xmlns:w="http://schemas.openxmlformats.org/wordprocessingml/2006/main" xmlns:w14="http://schemas.microsoft.com/office/word/2010/wordml" xmlns:w15="http://schemas.microsoft.com/office/word/2012/wordml" xmlns:wpg="http://schemas.microsoft.com/office/word/2010/wordprocessingGroup" xmlns:wpi="http://schemas.microsoft.com/office/word/2010/wordprocessingInk" xmlns:wne="http://schemas.microsoft.com/office/word/2006/wordml" xmlns:wps="http://schemas.microsoft.com/office/word/2010/wordprocessingShape" mc:Ignorable="w14 w15 wp14">
   <w:body>
+    <w:bookmarkStart w:id="0" w:name="_GoBack"/>
+    <w:bookmarkEnd w:id="0"/>
     <w:p>
       <w:pPr>
         <w:pStyle w:val="LEUBlank"/>
@@ -498,13 +500,7 @@
         <w:rPr>
           <w:color w:val="000000" w:themeColor="text1"/>
         </w:rPr>
-        <w:t>9</w:t>
-      </w:r>
-      <w:r>
-        <w:rPr>
-          <w:color w:val="000000" w:themeColor="text1"/>
-        </w:rPr>
-        <w:t xml:space="preserve"> July 2016</w:t>
+        <w:t>31 January 2017</w:t>
       </w:r>
     </w:p>
     <w:p>
@@ -542,7 +538,7 @@
         <w:rPr>
           <w:color w:val="000000" w:themeColor="text1"/>
         </w:rPr>
-        <w:t>1.0</w:t>
+        <w:t>3B</w:t>
       </w:r>
       <w:r>
         <w:rPr>
@@ -2148,7 +2144,19 @@
           <w:color w:val="000000" w:themeColor="text1"/>
         </w:rPr>
         <w:tab/>
-        <w:t>Create an assembly in SolidWorks with up to nine parts</w:t>
+        <w:t xml:space="preserve">Create an assembly in SolidWorks with up to </w:t>
+      </w:r>
+      <w:r>
+        <w:rPr>
+          <w:color w:val="000000" w:themeColor="text1"/>
+        </w:rPr>
+        <w:t>five</w:t>
+      </w:r>
+      <w:r>
+        <w:rPr>
+          <w:color w:val="000000" w:themeColor="text1"/>
+        </w:rPr>
+        <w:t xml:space="preserve"> parts</w:t>
       </w:r>
       <w:r>
         <w:rPr>
@@ -2287,7 +2295,65 @@
           <w:color w:val="000000" w:themeColor="text1"/>
         </w:rPr>
         <w:tab/>
-        <w:t>Run StrEmbed-3.</w:t>
+      </w:r>
+      <w:r>
+        <w:rPr>
+          <w:rFonts w:cs="Arial"/>
+          <w:color w:val="000000" w:themeColor="text1"/>
+        </w:rPr>
+        <w:t xml:space="preserve">Click </w:t>
+      </w:r>
+      <w:r>
+        <w:rPr>
+          <w:rStyle w:val="EMcodeChar"/>
+        </w:rPr>
+        <w:t>Open</w:t>
+      </w:r>
+      <w:r>
+        <w:rPr>
+          <w:rFonts w:cs="Arial"/>
+          <w:color w:val="000000" w:themeColor="text1"/>
+        </w:rPr>
+        <w:t xml:space="preserve"> and then select </w:t>
+      </w:r>
+      <w:r>
+        <w:rPr>
+          <w:rStyle w:val="EMcodeChar"/>
+        </w:rPr>
+        <w:t>puzzle_1b</w:t>
+      </w:r>
+      <w:r>
+        <w:rPr>
+          <w:rFonts w:cs="Arial"/>
+          <w:color w:val="000000" w:themeColor="text1"/>
+        </w:rPr>
+        <w:t xml:space="preserve"> or </w:t>
+      </w:r>
+      <w:r>
+        <w:rPr>
+          <w:rStyle w:val="EMcodeChar"/>
+        </w:rPr>
+        <w:t>puzzle_1c</w:t>
+      </w:r>
+      <w:r>
+        <w:rPr>
+          <w:rFonts w:cs="Arial"/>
+          <w:color w:val="000000" w:themeColor="text1"/>
+        </w:rPr>
+        <w:t xml:space="preserve"> or </w:t>
+      </w:r>
+      <w:r>
+        <w:rPr>
+          <w:rStyle w:val="EMcodeChar"/>
+        </w:rPr>
+        <w:t>puzzle_1d</w:t>
+      </w:r>
+      <w:r>
+        <w:rPr>
+          <w:rFonts w:cs="Arial"/>
+          <w:color w:val="000000" w:themeColor="text1"/>
+        </w:rPr>
+        <w:t>.</w:t>
       </w:r>
     </w:p>
     <w:p>
@@ -2295,6 +2361,7 @@
         <w:pStyle w:val="LEUBodyText"/>
         <w:ind w:left="425" w:hanging="425"/>
         <w:rPr>
+          <w:rFonts w:cs="Arial"/>
           <w:color w:val="000000" w:themeColor="text1"/>
         </w:rPr>
       </w:pPr>
@@ -2318,41 +2385,154 @@
           <w:rFonts w:cs="Arial"/>
           <w:color w:val="000000" w:themeColor="text1"/>
         </w:rPr>
-        <w:t xml:space="preserve">Select </w:t>
+        <w:t>Assembly tree is displayed on the left.</w:t>
+      </w:r>
+    </w:p>
+    <w:p>
+      <w:pPr>
+        <w:pStyle w:val="LEUBodyText"/>
+        <w:ind w:left="425" w:hanging="425"/>
+        <w:rPr>
+          <w:rFonts w:cs="Arial"/>
+          <w:color w:val="000000" w:themeColor="text1"/>
+        </w:rPr>
+      </w:pPr>
+      <w:r>
+        <w:rPr>
+          <w:rFonts w:cs="Arial"/>
+          <w:color w:val="000000" w:themeColor="text1"/>
+        </w:rPr>
+        <w:t>5/</w:t>
+      </w:r>
+      <w:r>
+        <w:rPr>
+          <w:rFonts w:cs="Arial"/>
+          <w:color w:val="000000" w:themeColor="text1"/>
+        </w:rPr>
+        <w:tab/>
+        <w:t>A lattice representing the same assembly structure is displayed on the right, showing it is embedded onto a 2</w:t>
+      </w:r>
+      <w:r>
+        <w:rPr>
+          <w:rFonts w:cs="Arial"/>
+          <w:color w:val="000000" w:themeColor="text1"/>
+          <w:sz w:val="24"/>
+          <w:vertAlign w:val="superscript"/>
+        </w:rPr>
+        <w:t>5</w:t>
+      </w:r>
+      <w:r>
+        <w:rPr>
+          <w:rFonts w:cs="Arial"/>
+          <w:color w:val="000000" w:themeColor="text1"/>
+        </w:rPr>
+        <w:t xml:space="preserve"> hypercube lattice.</w:t>
+      </w:r>
+    </w:p>
+    <w:p>
+      <w:pPr>
+        <w:pStyle w:val="LEUBodyText"/>
+        <w:ind w:left="425" w:hanging="425"/>
+        <w:rPr>
+          <w:rFonts w:cs="Arial"/>
+          <w:color w:val="000000" w:themeColor="text1"/>
+        </w:rPr>
+      </w:pPr>
+      <w:r>
+        <w:rPr>
+          <w:rFonts w:cs="Arial"/>
+          <w:color w:val="000000" w:themeColor="text1"/>
+        </w:rPr>
+        <w:t>6/</w:t>
+      </w:r>
+      <w:r>
+        <w:rPr>
+          <w:rFonts w:cs="Arial"/>
+          <w:color w:val="000000" w:themeColor="text1"/>
+        </w:rPr>
+        <w:tab/>
+        <w:t xml:space="preserve">This background gray out hypercube lattice could be toggled on or off by selecting options under </w:t>
       </w:r>
       <w:r>
         <w:rPr>
           <w:rStyle w:val="EMcodeChar"/>
         </w:rPr>
-        <w:t>File → Open</w:t>
-      </w:r>
-      <w:r>
-        <w:rPr>
-          <w:rFonts w:cs="Arial"/>
-          <w:color w:val="000000" w:themeColor="text1"/>
-        </w:rPr>
-        <w:t xml:space="preserve"> </w:t>
-      </w:r>
-      <w:r>
-        <w:rPr>
-          <w:rFonts w:cs="Arial"/>
-          <w:color w:val="000000" w:themeColor="text1"/>
-        </w:rPr>
-        <w:t>and then select the above STEP file</w:t>
-      </w:r>
-      <w:r>
-        <w:rPr>
-          <w:rFonts w:cs="Arial"/>
-          <w:color w:val="000000" w:themeColor="text1"/>
-        </w:rPr>
-        <w:t xml:space="preserve"> produced by SolidWorks</w:t>
-      </w:r>
-      <w:r>
-        <w:rPr>
-          <w:rFonts w:cs="Arial"/>
-          <w:color w:val="000000" w:themeColor="text1"/>
-        </w:rPr>
-        <w:t>.</w:t>
+        <w:t>Background 2^n lattice</w:t>
+      </w:r>
+      <w:r>
+        <w:rPr>
+          <w:rFonts w:cs="Arial"/>
+          <w:color w:val="000000" w:themeColor="text1"/>
+        </w:rPr>
+        <w:t xml:space="preserve"> on the menu bar.</w:t>
+      </w:r>
+    </w:p>
+    <w:p>
+      <w:pPr>
+        <w:pStyle w:val="LEUBodyText"/>
+        <w:ind w:left="425" w:hanging="425"/>
+        <w:rPr>
+          <w:rFonts w:cs="Arial"/>
+          <w:color w:val="000000" w:themeColor="text1"/>
+        </w:rPr>
+      </w:pPr>
+      <w:r>
+        <w:rPr>
+          <w:rFonts w:cs="Arial"/>
+          <w:color w:val="000000" w:themeColor="text1"/>
+        </w:rPr>
+        <w:t>7/</w:t>
+      </w:r>
+      <w:r>
+        <w:rPr>
+          <w:rFonts w:cs="Arial"/>
+          <w:color w:val="000000" w:themeColor="text1"/>
+        </w:rPr>
+        <w:tab/>
+        <w:t xml:space="preserve">To pause optimisation, click </w:t>
+      </w:r>
+      <w:r>
+        <w:rPr>
+          <w:rStyle w:val="EMcodeChar"/>
+        </w:rPr>
+        <w:t>Quit optimisation</w:t>
+      </w:r>
+      <w:r>
+        <w:rPr>
+          <w:rFonts w:cs="Arial"/>
+          <w:color w:val="000000" w:themeColor="text1"/>
+        </w:rPr>
+        <w:t xml:space="preserve"> button at the lower right corner.  You might need to click it twice.</w:t>
+      </w:r>
+    </w:p>
+    <w:p>
+      <w:pPr>
+        <w:pStyle w:val="LEUBodyText"/>
+        <w:ind w:left="425" w:hanging="425"/>
+        <w:rPr>
+          <w:color w:val="000000" w:themeColor="text1"/>
+        </w:rPr>
+      </w:pPr>
+      <w:r>
+        <w:rPr>
+          <w:rFonts w:cs="Arial"/>
+          <w:color w:val="000000" w:themeColor="text1"/>
+        </w:rPr>
+        <w:t>8/</w:t>
+      </w:r>
+      <w:r>
+        <w:rPr>
+          <w:rFonts w:cs="Arial"/>
+          <w:color w:val="000000" w:themeColor="text1"/>
+        </w:rPr>
+        <w:tab/>
+        <w:t xml:space="preserve">To resume optimisation, click </w:t>
+      </w:r>
+      <w:r>
+        <w:rPr>
+          <w:rStyle w:val="EMcodeChar"/>
+        </w:rPr>
+        <w:t>Plot → Resume optimisation</w:t>
       </w:r>
     </w:p>
     <w:p>
@@ -2367,7 +2547,25 @@
         <w:rPr>
           <w:color w:val="000000" w:themeColor="text1"/>
         </w:rPr>
-        <w:t>View embedded product structure</w:t>
+        <w:t>Change</w:t>
+      </w:r>
+      <w:r>
+        <w:rPr>
+          <w:color w:val="000000" w:themeColor="text1"/>
+        </w:rPr>
+        <w:t xml:space="preserve"> </w:t>
+      </w:r>
+      <w:r>
+        <w:rPr>
+          <w:color w:val="000000" w:themeColor="text1"/>
+        </w:rPr>
+        <w:t>product</w:t>
+      </w:r>
+      <w:r>
+        <w:rPr>
+          <w:color w:val="000000" w:themeColor="text1"/>
+        </w:rPr>
+        <w:t xml:space="preserve"> structure</w:t>
       </w:r>
     </w:p>
     <w:p>
@@ -2384,7 +2582,14 @@
           <w:rFonts w:cs="Arial"/>
           <w:color w:val="000000" w:themeColor="text1"/>
         </w:rPr>
-        <w:t>5/</w:t>
+        <w:t>9</w:t>
+      </w:r>
+      <w:r>
+        <w:rPr>
+          <w:rFonts w:cs="Arial"/>
+          <w:color w:val="000000" w:themeColor="text1"/>
+        </w:rPr>
+        <w:t>/</w:t>
       </w:r>
       <w:r>
         <w:rPr>
@@ -2392,7 +2597,26 @@
           <w:color w:val="000000" w:themeColor="text1"/>
         </w:rPr>
         <w:tab/>
-        <w:t>Run StrEmbed-3.</w:t>
+      </w:r>
+      <w:r>
+        <w:rPr>
+          <w:rFonts w:cs="Arial"/>
+          <w:color w:val="000000" w:themeColor="text1"/>
+        </w:rPr>
+        <w:t xml:space="preserve">Select a part or subassembly under the </w:t>
+      </w:r>
+      <w:r>
+        <w:rPr>
+          <w:rStyle w:val="EMcodeChar"/>
+        </w:rPr>
+        <w:t>Create new assembly structure</w:t>
+      </w:r>
+      <w:r>
+        <w:rPr>
+          <w:rFonts w:cs="Arial"/>
+          <w:color w:val="000000" w:themeColor="text1"/>
+        </w:rPr>
+        <w:t xml:space="preserve"> heading.</w:t>
       </w:r>
     </w:p>
     <w:p>
@@ -2400,15 +2624,16 @@
         <w:pStyle w:val="LEUBodyText"/>
         <w:ind w:left="425" w:hanging="425"/>
         <w:rPr>
-          <w:color w:val="000000" w:themeColor="text1"/>
-        </w:rPr>
-      </w:pPr>
-      <w:r>
-        <w:rPr>
-          <w:rFonts w:cs="Arial"/>
-          <w:color w:val="000000" w:themeColor="text1"/>
-        </w:rPr>
-        <w:t>5/</w:t>
+          <w:rFonts w:cs="Arial"/>
+          <w:color w:val="000000" w:themeColor="text1"/>
+        </w:rPr>
+      </w:pPr>
+      <w:r>
+        <w:rPr>
+          <w:rFonts w:cs="Arial"/>
+          <w:color w:val="000000" w:themeColor="text1"/>
+        </w:rPr>
+        <w:t>10/</w:t>
       </w:r>
       <w:r>
         <w:rPr>
@@ -2416,11 +2641,81 @@
           <w:color w:val="000000" w:themeColor="text1"/>
         </w:rPr>
         <w:tab/>
+        <w:t xml:space="preserve">Click </w:t>
       </w:r>
       <w:r>
         <w:rPr>
           <w:rStyle w:val="EMcodeChar"/>
         </w:rPr>
+        <w:t>SELECT parts and/or sub-assemblies</w:t>
+      </w:r>
+      <w:r>
+        <w:rPr>
+          <w:rFonts w:cs="Arial"/>
+          <w:color w:val="000000" w:themeColor="text1"/>
+        </w:rPr>
+        <w:t xml:space="preserve"> button to confirm the highlighted selection.</w:t>
+      </w:r>
+    </w:p>
+    <w:p>
+      <w:pPr>
+        <w:pStyle w:val="LEUBodyText"/>
+        <w:ind w:left="425" w:hanging="425"/>
+        <w:rPr>
+          <w:rFonts w:cs="Arial"/>
+          <w:color w:val="000000" w:themeColor="text1"/>
+        </w:rPr>
+      </w:pPr>
+      <w:r>
+        <w:rPr>
+          <w:rFonts w:cs="Arial"/>
+          <w:color w:val="000000" w:themeColor="text1"/>
+        </w:rPr>
+        <w:t>11/</w:t>
+      </w:r>
+      <w:r>
+        <w:rPr>
+          <w:rFonts w:cs="Arial"/>
+          <w:color w:val="000000" w:themeColor="text1"/>
+        </w:rPr>
+        <w:tab/>
+        <w:t>A confirmation message will be shown at the message window at the bottom.</w:t>
+      </w:r>
+    </w:p>
+    <w:p>
+      <w:pPr>
+        <w:pStyle w:val="LEUBodyText"/>
+        <w:ind w:left="425" w:hanging="425"/>
+        <w:rPr>
+          <w:rFonts w:cs="Arial"/>
+          <w:color w:val="000000" w:themeColor="text1"/>
+        </w:rPr>
+      </w:pPr>
+      <w:r>
+        <w:rPr>
+          <w:rFonts w:cs="Arial"/>
+          <w:color w:val="000000" w:themeColor="text1"/>
+        </w:rPr>
+        <w:t>10</w:t>
+      </w:r>
+      <w:r>
+        <w:rPr>
+          <w:rFonts w:cs="Arial"/>
+          <w:color w:val="000000" w:themeColor="text1"/>
+        </w:rPr>
+        <w:t>/</w:t>
+      </w:r>
+      <w:r>
+        <w:rPr>
+          <w:rFonts w:cs="Arial"/>
+          <w:color w:val="000000" w:themeColor="text1"/>
+        </w:rPr>
+        <w:tab/>
+      </w:r>
+      <w:r>
+        <w:rPr>
+          <w:rStyle w:val="EMcodeChar"/>
+        </w:rPr>
         <w:t>File → Open</w:t>
       </w:r>
       <w:r>
@@ -2436,6 +2731,131 @@
           <w:color w:val="000000" w:themeColor="text1"/>
         </w:rPr>
         <w:t>and then select the above STEP file produced by SolidWorks.</w:t>
+      </w:r>
+    </w:p>
+    <w:p>
+      <w:pPr>
+        <w:pStyle w:val="LEUBodyText"/>
+        <w:ind w:left="425" w:hanging="425"/>
+        <w:rPr>
+          <w:rFonts w:cs="Arial"/>
+          <w:color w:val="000000" w:themeColor="text1"/>
+        </w:rPr>
+      </w:pPr>
+      <w:r>
+        <w:rPr>
+          <w:rFonts w:cs="Arial"/>
+          <w:color w:val="000000" w:themeColor="text1"/>
+        </w:rPr>
+        <w:t>11/</w:t>
+      </w:r>
+      <w:r>
+        <w:rPr>
+          <w:rFonts w:cs="Arial"/>
+          <w:color w:val="000000" w:themeColor="text1"/>
+        </w:rPr>
+        <w:tab/>
+        <w:t>Known issue: The present version does not propagate changes to the assembly tree nor the Hasse diagram.</w:t>
+      </w:r>
+    </w:p>
+    <w:p>
+      <w:pPr>
+        <w:pStyle w:val="LEUBodyText"/>
+        <w:ind w:left="425" w:hanging="425"/>
+        <w:rPr>
+          <w:rFonts w:cs="Arial"/>
+          <w:color w:val="000000" w:themeColor="text1"/>
+        </w:rPr>
+      </w:pPr>
+      <w:r>
+        <w:rPr>
+          <w:rFonts w:cs="Arial"/>
+          <w:color w:val="000000" w:themeColor="text1"/>
+        </w:rPr>
+        <w:t>12/</w:t>
+      </w:r>
+      <w:r>
+        <w:rPr>
+          <w:rFonts w:cs="Arial"/>
+          <w:color w:val="000000" w:themeColor="text1"/>
+        </w:rPr>
+        <w:tab/>
+        <w:t>Repeat steps 9/ and 10/ at least once, so that a new sub-assembly will consist or at least two parts and/or subassemblies.</w:t>
+      </w:r>
+    </w:p>
+    <w:p>
+      <w:pPr>
+        <w:pStyle w:val="LEUBodyText"/>
+        <w:ind w:left="425" w:hanging="425"/>
+        <w:rPr>
+          <w:rFonts w:cs="Arial"/>
+          <w:color w:val="000000" w:themeColor="text1"/>
+        </w:rPr>
+      </w:pPr>
+      <w:r>
+        <w:rPr>
+          <w:rFonts w:cs="Arial"/>
+          <w:color w:val="000000" w:themeColor="text1"/>
+        </w:rPr>
+        <w:t>13/</w:t>
+      </w:r>
+      <w:r>
+        <w:rPr>
+          <w:rFonts w:cs="Arial"/>
+          <w:color w:val="000000" w:themeColor="text1"/>
+        </w:rPr>
+        <w:tab/>
+        <w:t xml:space="preserve">Click </w:t>
+      </w:r>
+      <w:r>
+        <w:rPr>
+          <w:rStyle w:val="EMcodeChar"/>
+        </w:rPr>
+        <w:t>CREATE a new sub- (or top level) assembly</w:t>
+      </w:r>
+      <w:r>
+        <w:rPr>
+          <w:rFonts w:cs="Arial"/>
+          <w:color w:val="000000" w:themeColor="text1"/>
+        </w:rPr>
+        <w:t xml:space="preserve"> to create a new subassembly using the previously selected parts.</w:t>
+      </w:r>
+    </w:p>
+    <w:p>
+      <w:pPr>
+        <w:pStyle w:val="LEUBodyText"/>
+        <w:ind w:left="425" w:hanging="425"/>
+        <w:rPr>
+          <w:color w:val="000000" w:themeColor="text1"/>
+        </w:rPr>
+      </w:pPr>
+      <w:r>
+        <w:rPr>
+          <w:rFonts w:cs="Arial"/>
+          <w:color w:val="000000" w:themeColor="text1"/>
+        </w:rPr>
+        <w:t>14/</w:t>
+      </w:r>
+      <w:r>
+        <w:rPr>
+          <w:rFonts w:cs="Arial"/>
+          <w:color w:val="000000" w:themeColor="text1"/>
+        </w:rPr>
+        <w:tab/>
+        <w:t xml:space="preserve">Repeat step 13/ (which includes step 9/ and 10/) until all parts are exhausted.  When that happens, an </w:t>
+      </w:r>
+      <w:r>
+        <w:rPr>
+          <w:rStyle w:val="EMcodeChar"/>
+        </w:rPr>
+        <w:t>All done</w:t>
+      </w:r>
+      <w:r>
+        <w:rPr>
+          <w:rFonts w:cs="Arial"/>
+          <w:color w:val="000000" w:themeColor="text1"/>
+        </w:rPr>
+        <w:t xml:space="preserve"> message is shown at the bottom.</w:t>
       </w:r>
     </w:p>
     <w:p>
@@ -2450,7 +2870,13 @@
         <w:rPr>
           <w:color w:val="000000" w:themeColor="text1"/>
         </w:rPr>
-        <w:t>Modify product structure</w:t>
+        <w:t>Save a STEP AP214 file with the new</w:t>
+      </w:r>
+      <w:r>
+        <w:rPr>
+          <w:color w:val="000000" w:themeColor="text1"/>
+        </w:rPr>
+        <w:t xml:space="preserve"> product structure</w:t>
       </w:r>
     </w:p>
     <w:p>
@@ -2467,7 +2893,14 @@
           <w:rFonts w:cs="Arial"/>
           <w:color w:val="000000" w:themeColor="text1"/>
         </w:rPr>
-        <w:t>6/</w:t>
+        <w:t>15</w:t>
+      </w:r>
+      <w:r>
+        <w:rPr>
+          <w:rFonts w:cs="Arial"/>
+          <w:color w:val="000000" w:themeColor="text1"/>
+        </w:rPr>
+        <w:t>/</w:t>
       </w:r>
       <w:r>
         <w:rPr>
@@ -2475,7 +2908,33 @@
           <w:color w:val="000000" w:themeColor="text1"/>
         </w:rPr>
         <w:tab/>
-        <w:t>Run StrEmbed-3.</w:t>
+      </w:r>
+      <w:r>
+        <w:rPr>
+          <w:rFonts w:cs="Arial"/>
+          <w:color w:val="000000" w:themeColor="text1"/>
+        </w:rPr>
+        <w:t xml:space="preserve">Click </w:t>
+      </w:r>
+      <w:r>
+        <w:rPr>
+          <w:rStyle w:val="EMcodeChar"/>
+        </w:rPr>
+        <w:t>Save → Save STEP file</w:t>
+      </w:r>
+      <w:r>
+        <w:rPr>
+          <w:rFonts w:cs="Arial"/>
+          <w:color w:val="000000" w:themeColor="text1"/>
+        </w:rPr>
+        <w:t xml:space="preserve"> </w:t>
+      </w:r>
+      <w:r>
+        <w:rPr>
+          <w:rFonts w:cs="Arial"/>
+          <w:color w:val="000000" w:themeColor="text1"/>
+        </w:rPr>
+        <w:t>to save a new STEP AP214 file that consists of the modified assembly structure.</w:t>
       </w:r>
     </w:p>
     <w:p>
@@ -2491,34 +2950,7 @@
           <w:rFonts w:cs="Arial"/>
           <w:color w:val="000000" w:themeColor="text1"/>
         </w:rPr>
-        <w:t>6/</w:t>
-      </w:r>
-      <w:r>
-        <w:rPr>
-          <w:rFonts w:cs="Arial"/>
-          <w:color w:val="000000" w:themeColor="text1"/>
-        </w:rPr>
-        <w:tab/>
-      </w:r>
-      <w:r>
-        <w:rPr>
-          <w:rStyle w:val="EMcodeChar"/>
-        </w:rPr>
-        <w:t>File → Open</w:t>
-      </w:r>
-      <w:r>
-        <w:rPr>
-          <w:rFonts w:cs="Arial"/>
-          <w:color w:val="000000" w:themeColor="text1"/>
-        </w:rPr>
-        <w:t xml:space="preserve"> </w:t>
-      </w:r>
-      <w:r>
-        <w:rPr>
-          <w:rFonts w:cs="Arial"/>
-          <w:color w:val="000000" w:themeColor="text1"/>
-        </w:rPr>
-        <w:t>and then select the above STEP file produced by SolidWorks.</w:t>
+        <w:t xml:space="preserve"> then select the above STEP file produced by SolidWorks.</w:t>
       </w:r>
     </w:p>
     <w:p>
@@ -2533,7 +2965,31 @@
         <w:rPr>
           <w:color w:val="000000" w:themeColor="text1"/>
         </w:rPr>
-        <w:t>Open modified STEP file using SolidWorks</w:t>
+        <w:t>Open</w:t>
+      </w:r>
+      <w:r>
+        <w:rPr>
+          <w:color w:val="000000" w:themeColor="text1"/>
+        </w:rPr>
+        <w:t xml:space="preserve"> </w:t>
+      </w:r>
+      <w:r>
+        <w:rPr>
+          <w:color w:val="000000" w:themeColor="text1"/>
+        </w:rPr>
+        <w:t>the new created</w:t>
+      </w:r>
+      <w:r>
+        <w:rPr>
+          <w:color w:val="000000" w:themeColor="text1"/>
+        </w:rPr>
+        <w:t xml:space="preserve"> STEP AP214 </w:t>
+      </w:r>
+      <w:r>
+        <w:rPr>
+          <w:color w:val="000000" w:themeColor="text1"/>
+        </w:rPr>
+        <w:t>with SolidWorks or another CAD system</w:t>
       </w:r>
     </w:p>
     <w:p>
@@ -2541,16 +2997,15 @@
         <w:pStyle w:val="LEUBodyText"/>
         <w:ind w:left="425" w:hanging="425"/>
         <w:rPr>
-          <w:rFonts w:cs="Arial"/>
-          <w:color w:val="000000" w:themeColor="text1"/>
-        </w:rPr>
-      </w:pPr>
-      <w:r>
-        <w:rPr>
-          <w:rFonts w:cs="Arial"/>
-          <w:color w:val="000000" w:themeColor="text1"/>
-        </w:rPr>
-        <w:t>7</w:t>
+          <w:rStyle w:val="EMcodeChar"/>
+        </w:rPr>
+      </w:pPr>
+      <w:r>
+        <w:rPr>
+          <w:rFonts w:cs="Arial"/>
+          <w:color w:val="000000" w:themeColor="text1"/>
+        </w:rPr>
+        <w:t>16</w:t>
       </w:r>
       <w:r>
         <w:rPr>
@@ -2565,7 +3020,32 @@
           <w:color w:val="000000" w:themeColor="text1"/>
         </w:rPr>
         <w:tab/>
-        <w:t>Run StrEmbed-3.</w:t>
+      </w:r>
+      <w:r>
+        <w:rPr>
+          <w:rFonts w:cs="Arial"/>
+          <w:color w:val="000000" w:themeColor="text1"/>
+        </w:rPr>
+        <w:t xml:space="preserve">The newly created STEP file is located at </w:t>
+      </w:r>
+      <w:r>
+        <w:rPr>
+          <w:rStyle w:val="EMcodeChar"/>
+        </w:rPr>
+        <w:t>./step_data/output/</w:t>
+      </w:r>
+      <w:r>
+        <w:rPr>
+          <w:rFonts w:cs="Arial"/>
+          <w:color w:val="000000" w:themeColor="text1"/>
+        </w:rPr>
+        <w:t xml:space="preserve"> with a filename of last input top level assembly name, e.g. </w:t>
+      </w:r>
+      <w:r>
+        <w:rPr>
+          <w:rStyle w:val="EMcodeChar"/>
+        </w:rPr>
+        <w:t>assy_3.step</w:t>
       </w:r>
     </w:p>
     <w:p>
@@ -2577,53 +3057,80 @@
           <w:color w:val="000000" w:themeColor="text1"/>
         </w:rPr>
       </w:pPr>
-      <w:r>
-        <w:rPr>
-          <w:rFonts w:cs="Arial"/>
-          <w:color w:val="000000" w:themeColor="text1"/>
-        </w:rPr>
-        <w:t>8</w:t>
-      </w:r>
-      <w:r>
-        <w:rPr>
-          <w:rFonts w:cs="Arial"/>
-          <w:color w:val="000000" w:themeColor="text1"/>
-        </w:rPr>
-        <w:t>/</w:t>
-      </w:r>
-      <w:r>
-        <w:rPr>
-          <w:rFonts w:cs="Arial"/>
-          <w:color w:val="000000" w:themeColor="text1"/>
-        </w:rPr>
-        <w:tab/>
-      </w:r>
-      <w:r>
-        <w:rPr>
-          <w:rFonts w:cs="Arial"/>
-          <w:color w:val="000000" w:themeColor="text1"/>
-        </w:rPr>
-        <w:t xml:space="preserve">Select </w:t>
-      </w:r>
-      <w:r>
-        <w:rPr>
-          <w:rStyle w:val="EMcodeChar"/>
-        </w:rPr>
-        <w:t>File → Open</w:t>
-      </w:r>
-      <w:r>
-        <w:rPr>
-          <w:rFonts w:cs="Arial"/>
-          <w:color w:val="000000" w:themeColor="text1"/>
-        </w:rPr>
-        <w:t xml:space="preserve"> </w:t>
-      </w:r>
-      <w:r>
-        <w:rPr>
-          <w:rFonts w:cs="Arial"/>
-          <w:color w:val="000000" w:themeColor="text1"/>
-        </w:rPr>
-        <w:t>and then select the above the modified STEP file produced by StrEmbed-3.</w:t>
+    </w:p>
+    <w:p>
+      <w:pPr>
+        <w:pStyle w:val="LEUHeadingOne"/>
+        <w:rPr>
+          <w:color w:val="000000" w:themeColor="text1"/>
+        </w:rPr>
+      </w:pPr>
+      <w:r>
+        <w:rPr>
+          <w:noProof/>
+          <w:lang w:eastAsia="en-GB"/>
+        </w:rPr>
+        <w:drawing>
+          <wp:anchor distT="0" distB="0" distL="114300" distR="114300" simplePos="0" relativeHeight="251677184" behindDoc="0" locked="0" layoutInCell="1" allowOverlap="1" wp14:anchorId="48780630" wp14:editId="3F923741">
+            <wp:simplePos x="0" y="0"/>
+            <wp:positionH relativeFrom="margin">
+              <wp:align>left</wp:align>
+            </wp:positionH>
+            <wp:positionV relativeFrom="paragraph">
+              <wp:posOffset>376928</wp:posOffset>
+            </wp:positionV>
+            <wp:extent cx="3509645" cy="1904365"/>
+            <wp:effectExtent l="0" t="0" r="0" b="635"/>
+            <wp:wrapTopAndBottom/>
+            <wp:docPr id="14" name="Picture 14"/>
+            <wp:cNvGraphicFramePr>
+              <a:graphicFrameLocks xmlns:a="http://schemas.openxmlformats.org/drawingml/2006/main" noChangeAspect="1"/>
+            </wp:cNvGraphicFramePr>
+            <a:graphic xmlns:a="http://schemas.openxmlformats.org/drawingml/2006/main">
+              <a:graphicData uri="http://schemas.openxmlformats.org/drawingml/2006/picture">
+                <pic:pic xmlns:pic="http://schemas.openxmlformats.org/drawingml/2006/picture">
+                  <pic:nvPicPr>
+                    <pic:cNvPr id="1" name=""/>
+                    <pic:cNvPicPr/>
+                  </pic:nvPicPr>
+                  <pic:blipFill>
+                    <a:blip r:embed="rId13" cstate="print">
+                      <a:extLst>
+                        <a:ext uri="{28A0092B-C50C-407E-A947-70E740481C1C}">
+                          <a14:useLocalDpi xmlns:a14="http://schemas.microsoft.com/office/drawing/2010/main" val="0"/>
+                        </a:ext>
+                      </a:extLst>
+                    </a:blip>
+                    <a:stretch>
+                      <a:fillRect/>
+                    </a:stretch>
+                  </pic:blipFill>
+                  <pic:spPr>
+                    <a:xfrm>
+                      <a:off x="0" y="0"/>
+                      <a:ext cx="3509645" cy="1904365"/>
+                    </a:xfrm>
+                    <a:prstGeom prst="rect">
+                      <a:avLst/>
+                    </a:prstGeom>
+                  </pic:spPr>
+                </pic:pic>
+              </a:graphicData>
+            </a:graphic>
+            <wp14:sizeRelH relativeFrom="page">
+              <wp14:pctWidth>0</wp14:pctWidth>
+            </wp14:sizeRelH>
+            <wp14:sizeRelV relativeFrom="page">
+              <wp14:pctHeight>0</wp14:pctHeight>
+            </wp14:sizeRelV>
+          </wp:anchor>
+        </w:drawing>
+      </w:r>
+      <w:r>
+        <w:rPr>
+          <w:color w:val="000000" w:themeColor="text1"/>
+        </w:rPr>
+        <w:t>Example screenshots</w:t>
       </w:r>
     </w:p>
     <w:p>
@@ -2635,58 +3142,350 @@
           <w:color w:val="000000" w:themeColor="text1"/>
         </w:rPr>
       </w:pPr>
-      <w:r>
-        <w:rPr>
-          <w:rFonts w:cs="Arial"/>
-          <w:color w:val="000000" w:themeColor="text1"/>
-        </w:rPr>
-        <w:t>9</w:t>
-      </w:r>
-      <w:r>
-        <w:rPr>
-          <w:rFonts w:cs="Arial"/>
-          <w:color w:val="000000" w:themeColor="text1"/>
-        </w:rPr>
-        <w:t>/</w:t>
-      </w:r>
-      <w:r>
-        <w:rPr>
-          <w:rFonts w:cs="Arial"/>
-          <w:color w:val="000000" w:themeColor="text1"/>
-        </w:rPr>
-        <w:tab/>
-        <w:t>One will able to see and navigate the new assembly structure using the FeatureManager Design Tree on the left.</w:t>
-      </w:r>
     </w:p>
     <w:p>
       <w:pPr>
         <w:pStyle w:val="LEUBodyText"/>
         <w:ind w:left="425" w:hanging="425"/>
         <w:rPr>
-          <w:color w:val="000000" w:themeColor="text1"/>
-        </w:rPr>
-      </w:pPr>
-      <w:r>
-        <w:rPr>
-          <w:rFonts w:cs="Arial"/>
-          <w:color w:val="000000" w:themeColor="text1"/>
-        </w:rPr>
-        <w:t>10</w:t>
-      </w:r>
-      <w:r>
-        <w:rPr>
-          <w:rFonts w:cs="Arial"/>
-          <w:color w:val="000000" w:themeColor="text1"/>
-        </w:rPr>
-        <w:t>/</w:t>
-      </w:r>
-      <w:r>
-        <w:rPr>
-          <w:rFonts w:cs="Arial"/>
-          <w:color w:val="000000" w:themeColor="text1"/>
-        </w:rPr>
-        <w:tab/>
-        <w:t>One can then save the result as a set of SolidWorks assemblies and parts with correctly dependency.</w:t>
+          <w:rFonts w:cs="Arial"/>
+          <w:color w:val="000000" w:themeColor="text1"/>
+        </w:rPr>
+      </w:pPr>
+    </w:p>
+    <w:p>
+      <w:pPr>
+        <w:pStyle w:val="LEUBodyText"/>
+        <w:rPr>
+          <w:noProof/>
+          <w:lang w:eastAsia="en-GB"/>
+        </w:rPr>
+      </w:pPr>
+      <w:r>
+        <w:rPr>
+          <w:noProof/>
+          <w:lang w:eastAsia="en-GB"/>
+        </w:rPr>
+        <w:lastRenderedPageBreak/>
+        <w:drawing>
+          <wp:anchor distT="0" distB="0" distL="114300" distR="114300" simplePos="0" relativeHeight="251673088" behindDoc="0" locked="0" layoutInCell="1" allowOverlap="1" wp14:anchorId="3D73A065" wp14:editId="17DD1591">
+            <wp:simplePos x="0" y="0"/>
+            <wp:positionH relativeFrom="margin">
+              <wp:align>left</wp:align>
+            </wp:positionH>
+            <wp:positionV relativeFrom="paragraph">
+              <wp:posOffset>2087004</wp:posOffset>
+            </wp:positionV>
+            <wp:extent cx="3509645" cy="1904365"/>
+            <wp:effectExtent l="0" t="0" r="0" b="635"/>
+            <wp:wrapTopAndBottom/>
+            <wp:docPr id="16" name="Picture 16"/>
+            <wp:cNvGraphicFramePr>
+              <a:graphicFrameLocks xmlns:a="http://schemas.openxmlformats.org/drawingml/2006/main" noChangeAspect="1"/>
+            </wp:cNvGraphicFramePr>
+            <a:graphic xmlns:a="http://schemas.openxmlformats.org/drawingml/2006/main">
+              <a:graphicData uri="http://schemas.openxmlformats.org/drawingml/2006/picture">
+                <pic:pic xmlns:pic="http://schemas.openxmlformats.org/drawingml/2006/picture">
+                  <pic:nvPicPr>
+                    <pic:cNvPr id="1" name=""/>
+                    <pic:cNvPicPr/>
+                  </pic:nvPicPr>
+                  <pic:blipFill>
+                    <a:blip r:embed="rId14" cstate="print">
+                      <a:extLst>
+                        <a:ext uri="{28A0092B-C50C-407E-A947-70E740481C1C}">
+                          <a14:useLocalDpi xmlns:a14="http://schemas.microsoft.com/office/drawing/2010/main" val="0"/>
+                        </a:ext>
+                      </a:extLst>
+                    </a:blip>
+                    <a:stretch>
+                      <a:fillRect/>
+                    </a:stretch>
+                  </pic:blipFill>
+                  <pic:spPr>
+                    <a:xfrm>
+                      <a:off x="0" y="0"/>
+                      <a:ext cx="3509645" cy="1904365"/>
+                    </a:xfrm>
+                    <a:prstGeom prst="rect">
+                      <a:avLst/>
+                    </a:prstGeom>
+                  </pic:spPr>
+                </pic:pic>
+              </a:graphicData>
+            </a:graphic>
+            <wp14:sizeRelH relativeFrom="page">
+              <wp14:pctWidth>0</wp14:pctWidth>
+            </wp14:sizeRelH>
+            <wp14:sizeRelV relativeFrom="page">
+              <wp14:pctHeight>0</wp14:pctHeight>
+            </wp14:sizeRelV>
+          </wp:anchor>
+        </w:drawing>
+      </w:r>
+      <w:r>
+        <w:rPr>
+          <w:noProof/>
+          <w:lang w:eastAsia="en-GB"/>
+        </w:rPr>
+        <w:drawing>
+          <wp:anchor distT="0" distB="0" distL="114300" distR="114300" simplePos="0" relativeHeight="251672064" behindDoc="0" locked="0" layoutInCell="1" allowOverlap="1" wp14:anchorId="66CD187F" wp14:editId="6531AAD5">
+            <wp:simplePos x="0" y="0"/>
+            <wp:positionH relativeFrom="margin">
+              <wp:align>left</wp:align>
+            </wp:positionH>
+            <wp:positionV relativeFrom="paragraph">
+              <wp:posOffset>329</wp:posOffset>
+            </wp:positionV>
+            <wp:extent cx="3509645" cy="1904365"/>
+            <wp:effectExtent l="0" t="0" r="0" b="635"/>
+            <wp:wrapTopAndBottom/>
+            <wp:docPr id="15" name="Picture 15"/>
+            <wp:cNvGraphicFramePr>
+              <a:graphicFrameLocks xmlns:a="http://schemas.openxmlformats.org/drawingml/2006/main" noChangeAspect="1"/>
+            </wp:cNvGraphicFramePr>
+            <a:graphic xmlns:a="http://schemas.openxmlformats.org/drawingml/2006/main">
+              <a:graphicData uri="http://schemas.openxmlformats.org/drawingml/2006/picture">
+                <pic:pic xmlns:pic="http://schemas.openxmlformats.org/drawingml/2006/picture">
+                  <pic:nvPicPr>
+                    <pic:cNvPr id="1" name=""/>
+                    <pic:cNvPicPr/>
+                  </pic:nvPicPr>
+                  <pic:blipFill>
+                    <a:blip r:embed="rId15" cstate="print">
+                      <a:extLst>
+                        <a:ext uri="{28A0092B-C50C-407E-A947-70E740481C1C}">
+                          <a14:useLocalDpi xmlns:a14="http://schemas.microsoft.com/office/drawing/2010/main" val="0"/>
+                        </a:ext>
+                      </a:extLst>
+                    </a:blip>
+                    <a:stretch>
+                      <a:fillRect/>
+                    </a:stretch>
+                  </pic:blipFill>
+                  <pic:spPr>
+                    <a:xfrm>
+                      <a:off x="0" y="0"/>
+                      <a:ext cx="3509645" cy="1904365"/>
+                    </a:xfrm>
+                    <a:prstGeom prst="rect">
+                      <a:avLst/>
+                    </a:prstGeom>
+                  </pic:spPr>
+                </pic:pic>
+              </a:graphicData>
+            </a:graphic>
+            <wp14:sizeRelH relativeFrom="page">
+              <wp14:pctWidth>0</wp14:pctWidth>
+            </wp14:sizeRelH>
+            <wp14:sizeRelV relativeFrom="page">
+              <wp14:pctHeight>0</wp14:pctHeight>
+            </wp14:sizeRelV>
+          </wp:anchor>
+        </w:drawing>
+      </w:r>
+    </w:p>
+    <w:p>
+      <w:pPr>
+        <w:pStyle w:val="LEUBodyText"/>
+        <w:ind w:left="425" w:hanging="425"/>
+        <w:rPr>
+          <w:noProof/>
+          <w:lang w:eastAsia="en-GB"/>
+        </w:rPr>
+      </w:pPr>
+      <w:r>
+        <w:rPr>
+          <w:noProof/>
+          <w:lang w:eastAsia="en-GB"/>
+        </w:rPr>
+        <w:drawing>
+          <wp:anchor distT="0" distB="0" distL="114300" distR="114300" simplePos="0" relativeHeight="251663872" behindDoc="0" locked="0" layoutInCell="1" allowOverlap="1">
+            <wp:simplePos x="0" y="0"/>
+            <wp:positionH relativeFrom="margin">
+              <wp:align>left</wp:align>
+            </wp:positionH>
+            <wp:positionV relativeFrom="paragraph">
+              <wp:posOffset>2020570</wp:posOffset>
+            </wp:positionV>
+            <wp:extent cx="4384675" cy="2379345"/>
+            <wp:effectExtent l="0" t="0" r="0" b="1905"/>
+            <wp:wrapTopAndBottom/>
+            <wp:docPr id="13" name="Picture 13"/>
+            <wp:cNvGraphicFramePr>
+              <a:graphicFrameLocks xmlns:a="http://schemas.openxmlformats.org/drawingml/2006/main" noChangeAspect="1"/>
+            </wp:cNvGraphicFramePr>
+            <a:graphic xmlns:a="http://schemas.openxmlformats.org/drawingml/2006/main">
+              <a:graphicData uri="http://schemas.openxmlformats.org/drawingml/2006/picture">
+                <pic:pic xmlns:pic="http://schemas.openxmlformats.org/drawingml/2006/picture">
+                  <pic:nvPicPr>
+                    <pic:cNvPr id="1" name=""/>
+                    <pic:cNvPicPr/>
+                  </pic:nvPicPr>
+                  <pic:blipFill>
+                    <a:blip r:embed="rId16" cstate="print">
+                      <a:extLst>
+                        <a:ext uri="{28A0092B-C50C-407E-A947-70E740481C1C}">
+                          <a14:useLocalDpi xmlns:a14="http://schemas.microsoft.com/office/drawing/2010/main" val="0"/>
+                        </a:ext>
+                      </a:extLst>
+                    </a:blip>
+                    <a:stretch>
+                      <a:fillRect/>
+                    </a:stretch>
+                  </pic:blipFill>
+                  <pic:spPr>
+                    <a:xfrm>
+                      <a:off x="0" y="0"/>
+                      <a:ext cx="4384675" cy="2379345"/>
+                    </a:xfrm>
+                    <a:prstGeom prst="rect">
+                      <a:avLst/>
+                    </a:prstGeom>
+                  </pic:spPr>
+                </pic:pic>
+              </a:graphicData>
+            </a:graphic>
+            <wp14:sizeRelH relativeFrom="page">
+              <wp14:pctWidth>0</wp14:pctWidth>
+            </wp14:sizeRelH>
+            <wp14:sizeRelV relativeFrom="page">
+              <wp14:pctHeight>0</wp14:pctHeight>
+            </wp14:sizeRelV>
+          </wp:anchor>
+        </w:drawing>
+      </w:r>
+    </w:p>
+    <w:p>
+      <w:pPr>
+        <w:pStyle w:val="LEUBodyText"/>
+        <w:ind w:left="425" w:hanging="425"/>
+        <w:rPr>
+          <w:noProof/>
+          <w:lang w:eastAsia="en-GB"/>
+        </w:rPr>
+      </w:pPr>
+    </w:p>
+    <w:p>
+      <w:pPr>
+        <w:pStyle w:val="LEUBodyText"/>
+        <w:ind w:left="425" w:hanging="425"/>
+        <w:rPr>
+          <w:rFonts w:cs="Arial"/>
+          <w:color w:val="000000" w:themeColor="text1"/>
+        </w:rPr>
+      </w:pPr>
+    </w:p>
+    <w:p>
+      <w:pPr>
+        <w:pStyle w:val="LEUBodyText"/>
+        <w:ind w:left="425" w:hanging="425"/>
+        <w:rPr>
+          <w:rFonts w:cs="Arial"/>
+          <w:color w:val="000000" w:themeColor="text1"/>
+        </w:rPr>
+      </w:pPr>
+    </w:p>
+    <w:p>
+      <w:pPr>
+        <w:pStyle w:val="LEUBodyText"/>
+        <w:ind w:left="425" w:hanging="425"/>
+        <w:rPr>
+          <w:rFonts w:cs="Arial"/>
+          <w:color w:val="000000" w:themeColor="text1"/>
+        </w:rPr>
+      </w:pPr>
+    </w:p>
+    <w:p>
+      <w:pPr>
+        <w:pStyle w:val="LEUBodyText"/>
+        <w:ind w:left="425" w:hanging="425"/>
+        <w:rPr>
+          <w:rFonts w:cs="Arial"/>
+          <w:color w:val="000000" w:themeColor="text1"/>
+        </w:rPr>
+      </w:pPr>
+    </w:p>
+    <w:p>
+      <w:pPr>
+        <w:pStyle w:val="LEUBodyText"/>
+        <w:ind w:left="425" w:hanging="425"/>
+        <w:rPr>
+          <w:rFonts w:cs="Arial"/>
+          <w:color w:val="000000" w:themeColor="text1"/>
+        </w:rPr>
+      </w:pPr>
+    </w:p>
+    <w:p>
+      <w:pPr>
+        <w:pStyle w:val="LEUBodyText"/>
+        <w:ind w:left="425" w:hanging="425"/>
+        <w:rPr>
+          <w:rFonts w:cs="Arial"/>
+          <w:color w:val="000000" w:themeColor="text1"/>
+        </w:rPr>
+      </w:pPr>
+      <w:r>
+        <w:rPr>
+          <w:noProof/>
+          <w:lang w:eastAsia="en-GB"/>
+        </w:rPr>
+        <w:lastRenderedPageBreak/>
+        <w:drawing>
+          <wp:anchor distT="0" distB="0" distL="114300" distR="114300" simplePos="0" relativeHeight="251675136" behindDoc="0" locked="0" layoutInCell="1" allowOverlap="1" wp14:anchorId="3263E3D3" wp14:editId="3D27E766">
+            <wp:simplePos x="0" y="0"/>
+            <wp:positionH relativeFrom="margin">
+              <wp:align>left</wp:align>
+            </wp:positionH>
+            <wp:positionV relativeFrom="paragraph">
+              <wp:posOffset>0</wp:posOffset>
+            </wp:positionV>
+            <wp:extent cx="4391660" cy="2379345"/>
+            <wp:effectExtent l="0" t="0" r="8890" b="1905"/>
+            <wp:wrapTopAndBottom/>
+            <wp:docPr id="10" name="Picture 10"/>
+            <wp:cNvGraphicFramePr>
+              <a:graphicFrameLocks xmlns:a="http://schemas.openxmlformats.org/drawingml/2006/main" noChangeAspect="1"/>
+            </wp:cNvGraphicFramePr>
+            <a:graphic xmlns:a="http://schemas.openxmlformats.org/drawingml/2006/main">
+              <a:graphicData uri="http://schemas.openxmlformats.org/drawingml/2006/picture">
+                <pic:pic xmlns:pic="http://schemas.openxmlformats.org/drawingml/2006/picture">
+                  <pic:nvPicPr>
+                    <pic:cNvPr id="1" name=""/>
+                    <pic:cNvPicPr/>
+                  </pic:nvPicPr>
+                  <pic:blipFill>
+                    <a:blip r:embed="rId17" cstate="print">
+                      <a:extLst>
+                        <a:ext uri="{28A0092B-C50C-407E-A947-70E740481C1C}">
+                          <a14:useLocalDpi xmlns:a14="http://schemas.microsoft.com/office/drawing/2010/main" val="0"/>
+                        </a:ext>
+                      </a:extLst>
+                    </a:blip>
+                    <a:stretch>
+                      <a:fillRect/>
+                    </a:stretch>
+                  </pic:blipFill>
+                  <pic:spPr>
+                    <a:xfrm>
+                      <a:off x="0" y="0"/>
+                      <a:ext cx="4391660" cy="2379345"/>
+                    </a:xfrm>
+                    <a:prstGeom prst="rect">
+                      <a:avLst/>
+                    </a:prstGeom>
+                  </pic:spPr>
+                </pic:pic>
+              </a:graphicData>
+            </a:graphic>
+            <wp14:sizeRelH relativeFrom="page">
+              <wp14:pctWidth>0</wp14:pctWidth>
+            </wp14:sizeRelH>
+            <wp14:sizeRelV relativeFrom="page">
+              <wp14:pctHeight>0</wp14:pctHeight>
+            </wp14:sizeRelV>
+          </wp:anchor>
+        </w:drawing>
       </w:r>
     </w:p>
     <w:p>
@@ -2982,7 +3781,7 @@
         </w:rPr>
         <w:t>&lt;</w:t>
       </w:r>
-      <w:hyperlink r:id="rId13" w:history="1">
+      <w:hyperlink r:id="rId18" w:history="1">
         <w:r>
           <w:rPr>
             <w:rStyle w:val="Hyperlink"/>
@@ -3243,7 +4042,7 @@
         </w:rPr>
         <w:t>&lt;</w:t>
       </w:r>
-      <w:hyperlink r:id="rId14" w:history="1">
+      <w:hyperlink r:id="rId19" w:history="1">
         <w:r>
           <w:rPr>
             <w:rStyle w:val="Hyperlink"/>
@@ -3267,13 +4066,11 @@
         </w:rPr>
         <w:t xml:space="preserve"> School of Mechanical Engineering, University of Leeds, Leeds, LS2 9JT, UK.</w:t>
       </w:r>
-      <w:bookmarkStart w:id="0" w:name="_GoBack"/>
-      <w:bookmarkEnd w:id="0"/>
     </w:p>
     <w:sectPr>
-      <w:headerReference w:type="default" r:id="rId15"/>
-      <w:footerReference w:type="default" r:id="rId16"/>
-      <w:headerReference w:type="first" r:id="rId17"/>
+      <w:headerReference w:type="default" r:id="rId20"/>
+      <w:footerReference w:type="default" r:id="rId21"/>
+      <w:headerReference w:type="first" r:id="rId22"/>
       <w:pgSz w:w="11906" w:h="16838" w:code="9"/>
       <w:pgMar w:top="2552" w:right="567" w:bottom="1418" w:left="567" w:header="709" w:footer="709" w:gutter="0"/>
       <w:cols w:space="708"/>
@@ -3389,7 +4186,7 @@
                             <w:rPr>
                               <w:noProof/>
                             </w:rPr>
-                            <w:t>4</w:t>
+                            <w:t>6</w:t>
                           </w:r>
                           <w:r>
                             <w:fldChar w:fldCharType="end"/>
@@ -3438,7 +4235,7 @@
                       <w:rPr>
                         <w:noProof/>
                       </w:rPr>
-                      <w:t>4</w:t>
+                      <w:t>6</w:t>
                     </w:r>
                     <w:r>
                       <w:fldChar w:fldCharType="end"/>

</xml_diff>